<commit_message>
Review af Systemarkitektur til rapport og dokumentation. En masse kommentarer tilføjet - Alle skrevet med rødt
</commit_message>
<xml_diff>
--- a/Rapport og projektdokumentation/Projektdokumentation/Til review/2) Systemarkitektur.docx
+++ b/Rapport og projektdokumentation/Projektdokumentation/Til review/2) Systemarkitektur.docx
@@ -120,6 +120,38 @@
         </w:rPr>
         <w:t xml:space="preserve"> får sin information fra den eksterne database og har samme muligheder for ændring af data som den lokale GUI. Den lokale database og den eksterne database synkroneres af applikationen som styrer den lokale GUI.</w:t>
       </w:r>
+    </w:p>
+    <w:p>
+      <w:pPr>
+        <w:rPr>
+          <w:color w:val="FF0000"/>
+        </w:rPr>
+      </w:pPr>
+      <w:r>
+        <w:rPr>
+          <w:color w:val="FF0000"/>
+        </w:rPr>
+        <w:t>Domænemodel: Kommunikationen imellem de to databaser kan ikke være ”synkronisering” måske ”synkroniser data</w:t>
+      </w:r>
+      <w:proofErr w:type="gramStart"/>
+      <w:r>
+        <w:rPr>
+          <w:color w:val="FF0000"/>
+        </w:rPr>
+        <w:t>” ?</w:t>
+      </w:r>
+      <w:proofErr w:type="gramEnd"/>
+    </w:p>
+    <w:p>
+      <w:pPr>
+        <w:autoSpaceDE w:val="0"/>
+        <w:autoSpaceDN w:val="0"/>
+        <w:adjustRightInd w:val="0"/>
+        <w:spacing w:after="0" w:line="240" w:lineRule="auto"/>
+        <w:rPr>
+          <w:rFonts w:cs="Times New Roman"/>
+        </w:rPr>
+      </w:pPr>
     </w:p>
     <w:p>
       <w:pPr>
@@ -253,7 +285,13 @@
     </w:p>
     <w:p>
       <w:r>
-        <w:t xml:space="preserve">Følgende sekvensdiagrammer beskriver hver forløbet af hver </w:t>
+        <w:t xml:space="preserve">Følgende sekvensdiagrammer beskriver hver forløbet af </w:t>
+      </w:r>
+      <w:r>
+        <w:t>en</w:t>
+      </w:r>
+      <w:r>
+        <w:t xml:space="preserve"> </w:t>
       </w:r>
       <w:proofErr w:type="spellStart"/>
       <w:r>
@@ -289,10 +327,10 @@
             <v:path o:extrusionok="f" gradientshapeok="t" o:connecttype="rect"/>
             <o:lock v:ext="edit" aspectratio="t"/>
           </v:shapetype>
-          <v:shape id="_x0000_i1025" type="#_x0000_t75" style="width:355.2pt;height:271.2pt" o:ole="">
+          <v:shape id="_x0000_i1025" type="#_x0000_t75" style="width:355.3pt;height:271.15pt" o:ole="">
             <v:imagedata r:id="rId6" o:title=""/>
           </v:shape>
-          <o:OLEObject Type="Embed" ProgID="Visio.Drawing.15" ShapeID="_x0000_i1025" DrawAspect="Content" ObjectID="_1494087231" r:id="rId7"/>
+          <o:OLEObject Type="Embed" ProgID="Visio.Drawing.15" ShapeID="_x0000_i1025" DrawAspect="Content" ObjectID="_1494097190" r:id="rId7"/>
         </w:object>
       </w:r>
     </w:p>
@@ -392,6 +430,33 @@
     </w:p>
     <w:p>
       <w:pPr>
+        <w:rPr>
+          <w:color w:val="FF0000"/>
+        </w:rPr>
+      </w:pPr>
+      <w:r>
+        <w:rPr>
+          <w:color w:val="FF0000"/>
+        </w:rPr>
+        <w:t xml:space="preserve">Der mangler kald efter ”vælger data”. </w:t>
+      </w:r>
+      <w:proofErr w:type="spellStart"/>
+      <w:r>
+        <w:rPr>
+          <w:color w:val="FF0000"/>
+        </w:rPr>
+        <w:t>UI’en</w:t>
+      </w:r>
+      <w:proofErr w:type="spellEnd"/>
+      <w:r>
+        <w:rPr>
+          <w:color w:val="FF0000"/>
+        </w:rPr>
+        <w:t xml:space="preserve"> kalder sig selv med ”Vis vare data”.</w:t>
+      </w:r>
+    </w:p>
+    <w:p>
+      <w:pPr>
         <w:pStyle w:val="Caption"/>
         <w:rPr>
           <w:noProof/>
@@ -399,10 +464,10 @@
       </w:pPr>
       <w:r>
         <w:object w:dxaOrig="10116" w:dyaOrig="9444">
-          <v:shape id="_x0000_i1026" type="#_x0000_t75" style="width:481.8pt;height:449.4pt" o:ole="">
+          <v:shape id="_x0000_i1026" type="#_x0000_t75" style="width:482.1pt;height:449.6pt" o:ole="">
             <v:imagedata r:id="rId8" o:title=""/>
           </v:shape>
-          <o:OLEObject Type="Embed" ProgID="Visio.Drawing.15" ShapeID="_x0000_i1026" DrawAspect="Content" ObjectID="_1494087232" r:id="rId9"/>
+          <o:OLEObject Type="Embed" ProgID="Visio.Drawing.15" ShapeID="_x0000_i1026" DrawAspect="Content" ObjectID="_1494097191" r:id="rId9"/>
         </w:object>
       </w:r>
       <w:r>
@@ -452,6 +517,19 @@
     </w:p>
     <w:p>
       <w:pPr>
+        <w:rPr>
+          <w:color w:val="FF0000"/>
+        </w:rPr>
+      </w:pPr>
+      <w:r>
+        <w:rPr>
+          <w:color w:val="FF0000"/>
+        </w:rPr>
+        <w:t>Hver enkelt vare bliver ikke gemt direkte ned i datalaget når der trykkes tilføj. De gemmes i en intern liste, hvilken der bliver kørt igennem og tilføjet til databasen når der trykkes ”tilføj og afslut”</w:t>
+      </w:r>
+    </w:p>
+    <w:p>
+      <w:pPr>
         <w:keepNext/>
       </w:pPr>
     </w:p>
@@ -461,10 +539,10 @@
       </w:pPr>
       <w:r>
         <w:object w:dxaOrig="8544" w:dyaOrig="5412">
-          <v:shape id="_x0000_i1027" type="#_x0000_t75" style="width:427.2pt;height:270.6pt" o:ole="">
+          <v:shape id="_x0000_i1027" type="#_x0000_t75" style="width:427.3pt;height:270.8pt" o:ole="">
             <v:imagedata r:id="rId10" o:title=""/>
           </v:shape>
-          <o:OLEObject Type="Embed" ProgID="Visio.Drawing.15" ShapeID="_x0000_i1027" DrawAspect="Content" ObjectID="_1494087233" r:id="rId11"/>
+          <o:OLEObject Type="Embed" ProgID="Visio.Drawing.15" ShapeID="_x0000_i1027" DrawAspect="Content" ObjectID="_1494097192" r:id="rId11"/>
         </w:object>
       </w:r>
     </w:p>
@@ -549,10 +627,10 @@
       </w:pPr>
       <w:r>
         <w:object w:dxaOrig="14665" w:dyaOrig="7273">
-          <v:shape id="_x0000_i1028" type="#_x0000_t75" style="width:481.8pt;height:238.8pt" o:ole="">
+          <v:shape id="_x0000_i1028" type="#_x0000_t75" style="width:481.7pt;height:239.1pt" o:ole="">
             <v:imagedata r:id="rId12" o:title=""/>
           </v:shape>
-          <o:OLEObject Type="Embed" ProgID="Visio.Drawing.15" ShapeID="_x0000_i1028" DrawAspect="Content" ObjectID="_1494087234" r:id="rId13"/>
+          <o:OLEObject Type="Embed" ProgID="Visio.Drawing.15" ShapeID="_x0000_i1028" DrawAspect="Content" ObjectID="_1494097193" r:id="rId13"/>
         </w:object>
       </w:r>
     </w:p>
@@ -598,11 +676,25 @@
       </w:r>
     </w:p>
     <w:p>
+      <w:pPr>
+        <w:rPr>
+          <w:color w:val="FF0000"/>
+        </w:rPr>
+      </w:pPr>
       <w:r>
         <w:t>Synkroniseringen mel</w:t>
       </w:r>
       <w:r>
-        <w:t xml:space="preserve">lem den lokale og den eksterne bliver, i denne </w:t>
+        <w:t>lem den lokale</w:t>
+      </w:r>
+      <w:r>
+        <w:t>-</w:t>
+      </w:r>
+      <w:r>
+        <w:t xml:space="preserve"> og den eksterne</w:t>
+      </w:r>
+      <w:r>
+        <w:t xml:space="preserve"> database, bliver i denne </w:t>
       </w:r>
       <w:proofErr w:type="spellStart"/>
       <w:r>
@@ -610,7 +702,10 @@
       </w:r>
       <w:proofErr w:type="spellEnd"/>
       <w:r>
-        <w:t xml:space="preserve"> case, påbegyndt af brugeren, men sker også automatisk vha. et </w:t>
+        <w:t xml:space="preserve"> case</w:t>
+      </w:r>
+      <w:r>
+        <w:t xml:space="preserve"> påbegyndt af brugeren, men sker også automatisk vha. et </w:t>
       </w:r>
       <w:proofErr w:type="spellStart"/>
       <w:r>
@@ -625,11 +720,34 @@
       </w:r>
       <w:proofErr w:type="spellStart"/>
       <w:r>
-        <w:t>GUI’en</w:t>
+        <w:t>GUI’en.</w:t>
+      </w:r>
+      <w:r>
+        <w:rPr>
+          <w:color w:val="FF0000"/>
+        </w:rPr>
+        <w:t>Kaldet</w:t>
       </w:r>
       <w:proofErr w:type="spellEnd"/>
       <w:r>
-        <w:t>.</w:t>
+        <w:rPr>
+          <w:color w:val="FF0000"/>
+        </w:rPr>
+        <w:t xml:space="preserve"> ”påbegynd synkronisering” er ikke asynkron, hvilket vi fandt ud af til </w:t>
+      </w:r>
+      <w:proofErr w:type="spellStart"/>
+      <w:r>
+        <w:rPr>
+          <w:color w:val="FF0000"/>
+        </w:rPr>
+        <w:t>acceptesten</w:t>
+      </w:r>
+      <w:proofErr w:type="spellEnd"/>
+      <w:r>
+        <w:rPr>
+          <w:color w:val="FF0000"/>
+        </w:rPr>
+        <w:t xml:space="preserve"> i dag. Måske det skal rettes i programmet?</w:t>
       </w:r>
     </w:p>
     <w:p>
@@ -638,10 +756,10 @@
       </w:pPr>
       <w:r>
         <w:object w:dxaOrig="10117" w:dyaOrig="6961">
-          <v:shape id="_x0000_i1029" type="#_x0000_t75" style="width:481.8pt;height:331.2pt" o:ole="">
+          <v:shape id="_x0000_i1029" type="#_x0000_t75" style="width:481.7pt;height:331.45pt" o:ole="">
             <v:imagedata r:id="rId14" o:title=""/>
           </v:shape>
-          <o:OLEObject Type="Embed" ProgID="Visio.Drawing.15" ShapeID="_x0000_i1029" DrawAspect="Content" ObjectID="_1494087235" r:id="rId15"/>
+          <o:OLEObject Type="Embed" ProgID="Visio.Drawing.15" ShapeID="_x0000_i1029" DrawAspect="Content" ObjectID="_1494097194" r:id="rId15"/>
         </w:object>
       </w:r>
     </w:p>
@@ -707,10 +825,10 @@
       </w:pPr>
       <w:r>
         <w:object w:dxaOrig="12169" w:dyaOrig="4753">
-          <v:shape id="_x0000_i1030" type="#_x0000_t75" style="width:481.8pt;height:188.4pt" o:ole="">
+          <v:shape id="_x0000_i1030" type="#_x0000_t75" style="width:482.1pt;height:188.6pt" o:ole="">
             <v:imagedata r:id="rId16" o:title=""/>
           </v:shape>
-          <o:OLEObject Type="Embed" ProgID="Visio.Drawing.15" ShapeID="_x0000_i1030" DrawAspect="Content" ObjectID="_1494087236" r:id="rId17"/>
+          <o:OLEObject Type="Embed" ProgID="Visio.Drawing.15" ShapeID="_x0000_i1030" DrawAspect="Content" ObjectID="_1494097195" r:id="rId17"/>
         </w:object>
       </w:r>
     </w:p>
@@ -719,6 +837,7 @@
         <w:pStyle w:val="Caption"/>
         <w:rPr>
           <w:noProof/>
+          <w:color w:val="FF0000"/>
         </w:rPr>
       </w:pPr>
       <w:r>
@@ -762,6 +881,48 @@
           <w:noProof/>
         </w:rPr>
         <w:t>diagram for hvordan en liste åbnes</w:t>
+      </w:r>
+      <w:r>
+        <w:rPr>
+          <w:noProof/>
+          <w:color w:val="FF0000"/>
+        </w:rPr>
+        <w:t xml:space="preserve"> Skal kaldende </w:t>
+      </w:r>
+      <w:r>
+        <w:rPr>
+          <w:noProof/>
+          <w:color w:val="FF0000"/>
+        </w:rPr>
+        <w:t>fra view-&gt;controller, fra controller-&gt;DAL og fra</w:t>
+      </w:r>
+      <w:r>
+        <w:rPr>
+          <w:noProof/>
+          <w:color w:val="FF0000"/>
+        </w:rPr>
+        <w:t xml:space="preserve"> DAL </w:t>
+      </w:r>
+      <w:r>
+        <w:rPr>
+          <w:noProof/>
+          <w:color w:val="FF0000"/>
+        </w:rPr>
+        <w:t>-</w:t>
+      </w:r>
+      <w:r>
+        <w:rPr>
+          <w:noProof/>
+          <w:color w:val="FF0000"/>
+        </w:rPr>
+        <w:t>&gt;</w:t>
+      </w:r>
+      <w:r>
+        <w:rPr>
+          <w:noProof/>
+          <w:color w:val="FF0000"/>
+        </w:rPr>
+        <w:t>Database ikke være synkrone kald?</w:t>
       </w:r>
     </w:p>
     <w:p>
@@ -872,10 +1033,10 @@
       </w:pPr>
       <w:r>
         <w:object w:dxaOrig="12169" w:dyaOrig="6324">
-          <v:shape id="_x0000_i1031" type="#_x0000_t75" style="width:481.8pt;height:250.2pt" o:ole="">
+          <v:shape id="_x0000_i1031" type="#_x0000_t75" style="width:482.1pt;height:250.05pt" o:ole="">
             <v:imagedata r:id="rId18" o:title=""/>
           </v:shape>
-          <o:OLEObject Type="Embed" ProgID="Visio.Drawing.15" ShapeID="_x0000_i1031" DrawAspect="Content" ObjectID="_1494087237" r:id="rId19"/>
+          <o:OLEObject Type="Embed" ProgID="Visio.Drawing.15" ShapeID="_x0000_i1031" DrawAspect="Content" ObjectID="_1494097196" r:id="rId19"/>
         </w:object>
       </w:r>
     </w:p>
@@ -884,10 +1045,11 @@
         <w:pStyle w:val="Caption"/>
         <w:rPr>
           <w:noProof/>
-        </w:rPr>
-      </w:pPr>
-      <w:bookmarkStart w:id="3" w:name="_Ref420345192"/>
-      <w:bookmarkStart w:id="4" w:name="_Ref420345206"/>
+          <w:color w:val="FF0000"/>
+        </w:rPr>
+      </w:pPr>
+      <w:bookmarkStart w:id="3" w:name="_Ref420345206"/>
+      <w:bookmarkStart w:id="4" w:name="_Ref420345192"/>
       <w:r>
         <w:t xml:space="preserve">Figur </w:t>
       </w:r>
@@ -912,16 +1074,28 @@
         </w:rPr>
         <w:fldChar w:fldCharType="end"/>
       </w:r>
+      <w:bookmarkEnd w:id="3"/>
+      <w:r>
+        <w:rPr>
+          <w:noProof/>
+        </w:rPr>
+        <w:t xml:space="preserve"> – Sekvensdiagram for UC Add Item</w:t>
+      </w:r>
       <w:bookmarkEnd w:id="4"/>
       <w:r>
         <w:rPr>
           <w:noProof/>
-        </w:rPr>
-        <w:t xml:space="preserve"> – Sekvensdiagram for UC Add Item</w:t>
-      </w:r>
-      <w:bookmarkStart w:id="5" w:name="_GoBack"/>
-      <w:bookmarkEnd w:id="3"/>
-      <w:bookmarkEnd w:id="5"/>
+          <w:color w:val="FF0000"/>
+        </w:rPr>
+        <w:t xml:space="preserve"> Stavefejl i ”kalder AddItemViewl” Er det samme skrifttykkelse på alt tekst i samtlige diagramer i dette dokument? I stedet for indtaster data sker kaldet først når der trykkes tilføj. Indtaster data skal stadig være der, men der sker ikke noget før der trykkes tilføj. Ligesom I WPF gemmes data først i databasen når der trykkes ”tilføj og afslut”.</w:t>
+      </w:r>
+      <w:r>
+        <w:rPr>
+          <w:noProof/>
+          <w:color w:val="FF0000"/>
+        </w:rPr>
+        <w:t xml:space="preserve"> Samme som forrige med synkrone kald. Også for delete Item</w:t>
+      </w:r>
     </w:p>
     <w:p>
       <w:pPr>
@@ -929,10 +1103,10 @@
       </w:pPr>
       <w:r>
         <w:object w:dxaOrig="12168" w:dyaOrig="5796">
-          <v:shape id="_x0000_i1032" type="#_x0000_t75" style="width:481.8pt;height:229.8pt" o:ole="">
+          <v:shape id="_x0000_i1032" type="#_x0000_t75" style="width:481.7pt;height:229.7pt" o:ole="">
             <v:imagedata r:id="rId20" o:title=""/>
           </v:shape>
-          <o:OLEObject Type="Embed" ProgID="Visio.Drawing.15" ShapeID="_x0000_i1032" DrawAspect="Content" ObjectID="_1494087238" r:id="rId21"/>
+          <o:OLEObject Type="Embed" ProgID="Visio.Drawing.15" ShapeID="_x0000_i1032" DrawAspect="Content" ObjectID="_1494097197" r:id="rId21"/>
         </w:object>
       </w:r>
     </w:p>
@@ -940,7 +1114,7 @@
       <w:pPr>
         <w:pStyle w:val="Caption"/>
       </w:pPr>
-      <w:bookmarkStart w:id="6" w:name="_Ref420345208"/>
+      <w:bookmarkStart w:id="5" w:name="_Ref420345208"/>
       <w:r>
         <w:t xml:space="preserve">Figur </w:t>
       </w:r>
@@ -965,7 +1139,7 @@
         </w:rPr>
         <w:fldChar w:fldCharType="end"/>
       </w:r>
-      <w:bookmarkEnd w:id="6"/>
+      <w:bookmarkEnd w:id="5"/>
       <w:r>
         <w:rPr>
           <w:noProof/>
@@ -986,10 +1160,10 @@
       </w:pPr>
       <w:r>
         <w:object w:dxaOrig="12168" w:dyaOrig="5796">
-          <v:shape id="_x0000_i1033" type="#_x0000_t75" style="width:482.4pt;height:230.4pt" o:ole="">
+          <v:shape id="_x0000_i1033" type="#_x0000_t75" style="width:482.5pt;height:230.5pt" o:ole="">
             <v:imagedata r:id="rId22" o:title=""/>
           </v:shape>
-          <o:OLEObject Type="Embed" ProgID="Visio.Drawing.15" ShapeID="_x0000_i1033" DrawAspect="Content" ObjectID="_1494087239" r:id="rId23"/>
+          <o:OLEObject Type="Embed" ProgID="Visio.Drawing.15" ShapeID="_x0000_i1033" DrawAspect="Content" ObjectID="_1494097198" r:id="rId23"/>
         </w:object>
       </w:r>
     </w:p>
@@ -997,31 +1171,17 @@
       <w:pPr>
         <w:pStyle w:val="Caption"/>
         <w:rPr>
-          <w:lang w:val="en-US"/>
-        </w:rPr>
-      </w:pPr>
-      <w:bookmarkStart w:id="7" w:name="_Ref420345209"/>
-      <w:proofErr w:type="spellStart"/>
-      <w:r>
-        <w:rPr>
-          <w:lang w:val="en-US"/>
-        </w:rPr>
-        <w:t>Figur</w:t>
-      </w:r>
-      <w:proofErr w:type="spellEnd"/>
-      <w:r>
-        <w:rPr>
-          <w:lang w:val="en-US"/>
-        </w:rPr>
-        <w:t xml:space="preserve"> </w:t>
+          <w:color w:val="FF0000"/>
+        </w:rPr>
+      </w:pPr>
+      <w:bookmarkStart w:id="6" w:name="_Ref420345209"/>
+      <w:r>
+        <w:t xml:space="preserve">Figur </w:t>
       </w:r>
       <w:r>
         <w:fldChar w:fldCharType="begin"/>
       </w:r>
       <w:r>
-        <w:rPr>
-          <w:lang w:val="en-US"/>
-        </w:rPr>
         <w:instrText xml:space="preserve"> SEQ Figur \* ARABIC </w:instrText>
       </w:r>
       <w:r>
@@ -1030,7 +1190,6 @@
       <w:r>
         <w:rPr>
           <w:noProof/>
-          <w:lang w:val="en-US"/>
         </w:rPr>
         <w:t>10</w:t>
       </w:r>
@@ -1040,20 +1199,41 @@
         </w:rPr>
         <w:fldChar w:fldCharType="end"/>
       </w:r>
+      <w:bookmarkEnd w:id="6"/>
+      <w:r>
+        <w:rPr>
+          <w:noProof/>
+        </w:rPr>
+        <w:t xml:space="preserve"> – Sekvens</w:t>
+      </w:r>
+      <w:r>
+        <w:rPr>
+          <w:noProof/>
+        </w:rPr>
+        <w:t>diagram for UC Edit Item</w:t>
+      </w:r>
+      <w:r>
+        <w:rPr>
+          <w:noProof/>
+          <w:color w:val="FF0000"/>
+        </w:rPr>
+        <w:t xml:space="preserve"> Pilene er </w:t>
+      </w:r>
+      <w:r>
+        <w:rPr>
+          <w:noProof/>
+          <w:color w:val="FF0000"/>
+        </w:rPr>
+        <w:t>rammer ikke helt hvor de skal halvejs igennem diagrammet. Synkrone kald</w:t>
+      </w:r>
+      <w:bookmarkStart w:id="7" w:name="_GoBack"/>
       <w:bookmarkEnd w:id="7"/>
       <w:r>
         <w:rPr>
           <w:noProof/>
-          <w:lang w:val="en-US"/>
-        </w:rPr>
-        <w:t xml:space="preserve"> – Sekvens</w:t>
-      </w:r>
-      <w:r>
-        <w:rPr>
-          <w:noProof/>
-          <w:lang w:val="en-US"/>
-        </w:rPr>
-        <w:t>diagram for UC Edit Item</w:t>
+          <w:color w:val="FF0000"/>
+        </w:rPr>
+        <w:t>.</w:t>
       </w:r>
     </w:p>
     <w:sectPr>
@@ -1844,7 +2024,7 @@
 </file>
 
 <file path=customXml/itemProps1.xml><?xml version="1.0" encoding="utf-8"?>
-<ds:datastoreItem xmlns:ds="http://schemas.openxmlformats.org/officeDocument/2006/customXml" ds:itemID="{15A7A2A5-9690-4526-8A6C-DB669FF93185}">
+<ds:datastoreItem xmlns:ds="http://schemas.openxmlformats.org/officeDocument/2006/customXml" ds:itemID="{8503776B-E63C-42EF-99B2-5C7A95A16B59}">
   <ds:schemaRefs>
     <ds:schemaRef ds:uri="http://schemas.openxmlformats.org/officeDocument/2006/bibliography"/>
   </ds:schemaRefs>

</xml_diff>